<commit_message>
Update questions (not final)
</commit_message>
<xml_diff>
--- a/Documents/ClientQuestions/roughdraft_1_ClientQuestions.docx
+++ b/Documents/ClientQuestions/roughdraft_1_ClientQuestions.docx
@@ -1,6 +1,6 @@
 
 <file path=word/document.xml><?xml version="1.0" encoding="utf-8"?>
-<w:document xmlns:wpc="http://schemas.microsoft.com/office/word/2010/wordprocessingCanvas" xmlns:mc="http://schemas.openxmlformats.org/markup-compatibility/2006" xmlns:o="urn:schemas-microsoft-com:office:office" xmlns:r="http://schemas.openxmlformats.org/officeDocument/2006/relationships" xmlns:m="http://schemas.openxmlformats.org/officeDocument/2006/math" xmlns:v="urn:schemas-microsoft-com:vml" xmlns:wp14="http://schemas.microsoft.com/office/word/2010/wordprocessingDrawing" xmlns:wp="http://schemas.openxmlformats.org/drawingml/2006/wordprocessingDrawing" xmlns:w10="urn:schemas-microsoft-com:office:word" xmlns:w="http://schemas.openxmlformats.org/wordprocessingml/2006/main" xmlns:w14="http://schemas.microsoft.com/office/word/2010/wordml" xmlns:wpg="http://schemas.microsoft.com/office/word/2010/wordprocessingGroup" xmlns:wpi="http://schemas.microsoft.com/office/word/2010/wordprocessingInk" xmlns:wne="http://schemas.microsoft.com/office/word/2006/wordml" xmlns:wps="http://schemas.microsoft.com/office/word/2010/wordprocessingShape" mc:Ignorable="w14 wp14">
+<w:document xmlns:ve="http://schemas.openxmlformats.org/markup-compatibility/2006" xmlns:o="urn:schemas-microsoft-com:office:office" xmlns:r="http://schemas.openxmlformats.org/officeDocument/2006/relationships" xmlns:m="http://schemas.openxmlformats.org/officeDocument/2006/math" xmlns:v="urn:schemas-microsoft-com:vml" xmlns:wp="http://schemas.openxmlformats.org/drawingml/2006/wordprocessingDrawing" xmlns:w10="urn:schemas-microsoft-com:office:word" xmlns:w="http://schemas.openxmlformats.org/wordprocessingml/2006/main" xmlns:wne="http://schemas.microsoft.com/office/word/2006/wordml">
   <w:body>
     <w:p>
       <w:pPr>
@@ -40,13 +40,15 @@
           <w:rFonts w:ascii="Times New Roman" w:hAnsi="Times New Roman" w:cs="Times New Roman"/>
           <w:sz w:val="24"/>
           <w:szCs w:val="24"/>
-        </w:rPr>
-      </w:pPr>
-      <w:r>
-        <w:rPr>
-          <w:rFonts w:ascii="Times New Roman" w:hAnsi="Times New Roman" w:cs="Times New Roman"/>
-          <w:sz w:val="24"/>
-          <w:szCs w:val="24"/>
+          <w:highlight w:val="yellow"/>
+        </w:rPr>
+      </w:pPr>
+      <w:r>
+        <w:rPr>
+          <w:rFonts w:ascii="Times New Roman" w:hAnsi="Times New Roman" w:cs="Times New Roman"/>
+          <w:sz w:val="24"/>
+          <w:szCs w:val="24"/>
+          <w:highlight w:val="yellow"/>
         </w:rPr>
         <w:t>Who are the target users of this software? If possible, are you able to describe their educational background (Major/GPA)?</w:t>
       </w:r>
@@ -96,6 +98,7 @@
           <w:szCs w:val="24"/>
         </w:rPr>
       </w:pPr>
+      <w:proofErr w:type="gramStart"/>
       <w:r>
         <w:rPr>
           <w:rFonts w:ascii="Times New Roman" w:hAnsi="Times New Roman" w:cs="Times New Roman"/>
@@ -104,6 +107,7 @@
         </w:rPr>
         <w:t>Add classes?</w:t>
       </w:r>
+      <w:proofErr w:type="gramEnd"/>
     </w:p>
     <w:p>
       <w:pPr>
@@ -118,6 +122,7 @@
           <w:szCs w:val="24"/>
         </w:rPr>
       </w:pPr>
+      <w:proofErr w:type="gramStart"/>
       <w:r>
         <w:rPr>
           <w:rFonts w:ascii="Times New Roman" w:hAnsi="Times New Roman" w:cs="Times New Roman"/>
@@ -126,6 +131,7 @@
         </w:rPr>
         <w:t>Remove classes?</w:t>
       </w:r>
+      <w:proofErr w:type="gramEnd"/>
     </w:p>
     <w:p>
       <w:pPr>
@@ -140,6 +146,7 @@
           <w:szCs w:val="24"/>
         </w:rPr>
       </w:pPr>
+      <w:proofErr w:type="gramStart"/>
       <w:r>
         <w:rPr>
           <w:rFonts w:ascii="Times New Roman" w:hAnsi="Times New Roman" w:cs="Times New Roman"/>
@@ -148,6 +155,7 @@
         </w:rPr>
         <w:t>Set exclusions?</w:t>
       </w:r>
+      <w:proofErr w:type="gramEnd"/>
     </w:p>
     <w:p>
       <w:pPr>
@@ -162,6 +170,7 @@
           <w:szCs w:val="24"/>
         </w:rPr>
       </w:pPr>
+      <w:proofErr w:type="gramStart"/>
       <w:r>
         <w:rPr>
           <w:rFonts w:ascii="Times New Roman" w:hAnsi="Times New Roman" w:cs="Times New Roman"/>
@@ -170,6 +179,7 @@
         </w:rPr>
         <w:t>Possible exclusions?</w:t>
       </w:r>
+      <w:proofErr w:type="gramEnd"/>
     </w:p>
     <w:p>
       <w:pPr>
@@ -259,13 +269,15 @@
           <w:rFonts w:ascii="Times New Roman" w:hAnsi="Times New Roman" w:cs="Times New Roman"/>
           <w:sz w:val="24"/>
           <w:szCs w:val="24"/>
-        </w:rPr>
-      </w:pPr>
-      <w:r>
-        <w:rPr>
-          <w:rFonts w:ascii="Times New Roman" w:hAnsi="Times New Roman" w:cs="Times New Roman"/>
-          <w:sz w:val="24"/>
-          <w:szCs w:val="24"/>
+          <w:highlight w:val="yellow"/>
+        </w:rPr>
+      </w:pPr>
+      <w:r>
+        <w:rPr>
+          <w:rFonts w:ascii="Times New Roman" w:hAnsi="Times New Roman" w:cs="Times New Roman"/>
+          <w:sz w:val="24"/>
+          <w:szCs w:val="24"/>
+          <w:highlight w:val="yellow"/>
         </w:rPr>
         <w:t>Should the schedule be displayed:</w:t>
       </w:r>
@@ -281,16 +293,20 @@
           <w:rFonts w:ascii="Times New Roman" w:hAnsi="Times New Roman" w:cs="Times New Roman"/>
           <w:sz w:val="24"/>
           <w:szCs w:val="24"/>
-        </w:rPr>
-      </w:pPr>
-      <w:r>
-        <w:rPr>
-          <w:rFonts w:ascii="Times New Roman" w:hAnsi="Times New Roman" w:cs="Times New Roman"/>
-          <w:sz w:val="24"/>
-          <w:szCs w:val="24"/>
+          <w:highlight w:val="yellow"/>
+        </w:rPr>
+      </w:pPr>
+      <w:proofErr w:type="gramStart"/>
+      <w:r>
+        <w:rPr>
+          <w:rFonts w:ascii="Times New Roman" w:hAnsi="Times New Roman" w:cs="Times New Roman"/>
+          <w:sz w:val="24"/>
+          <w:szCs w:val="24"/>
+          <w:highlight w:val="yellow"/>
         </w:rPr>
         <w:t>In the user interface?</w:t>
       </w:r>
+      <w:proofErr w:type="gramEnd"/>
     </w:p>
     <w:p>
       <w:pPr>
@@ -303,16 +319,20 @@
           <w:rFonts w:ascii="Times New Roman" w:hAnsi="Times New Roman" w:cs="Times New Roman"/>
           <w:sz w:val="24"/>
           <w:szCs w:val="24"/>
-        </w:rPr>
-      </w:pPr>
-      <w:r>
-        <w:rPr>
-          <w:rFonts w:ascii="Times New Roman" w:hAnsi="Times New Roman" w:cs="Times New Roman"/>
-          <w:sz w:val="24"/>
-          <w:szCs w:val="24"/>
+          <w:highlight w:val="yellow"/>
+        </w:rPr>
+      </w:pPr>
+      <w:proofErr w:type="gramStart"/>
+      <w:r>
+        <w:rPr>
+          <w:rFonts w:ascii="Times New Roman" w:hAnsi="Times New Roman" w:cs="Times New Roman"/>
+          <w:sz w:val="24"/>
+          <w:szCs w:val="24"/>
+          <w:highlight w:val="yellow"/>
         </w:rPr>
         <w:t>In an exported file?</w:t>
       </w:r>
+      <w:proofErr w:type="gramEnd"/>
     </w:p>
     <w:p>
       <w:pPr>
@@ -325,13 +345,15 @@
           <w:rFonts w:ascii="Times New Roman" w:hAnsi="Times New Roman" w:cs="Times New Roman"/>
           <w:sz w:val="24"/>
           <w:szCs w:val="24"/>
-        </w:rPr>
-      </w:pPr>
-      <w:r>
-        <w:rPr>
-          <w:rFonts w:ascii="Times New Roman" w:hAnsi="Times New Roman" w:cs="Times New Roman"/>
-          <w:sz w:val="24"/>
-          <w:szCs w:val="24"/>
+          <w:highlight w:val="yellow"/>
+        </w:rPr>
+      </w:pPr>
+      <w:r>
+        <w:rPr>
+          <w:rFonts w:ascii="Times New Roman" w:hAnsi="Times New Roman" w:cs="Times New Roman"/>
+          <w:sz w:val="24"/>
+          <w:szCs w:val="24"/>
+          <w:highlight w:val="yellow"/>
         </w:rPr>
         <w:t>What format would you like the output?</w:t>
       </w:r>
@@ -347,13 +369,15 @@
           <w:rFonts w:ascii="Times New Roman" w:hAnsi="Times New Roman" w:cs="Times New Roman"/>
           <w:sz w:val="24"/>
           <w:szCs w:val="24"/>
-        </w:rPr>
-      </w:pPr>
-      <w:r>
-        <w:rPr>
-          <w:rFonts w:ascii="Times New Roman" w:hAnsi="Times New Roman" w:cs="Times New Roman"/>
-          <w:sz w:val="24"/>
-          <w:szCs w:val="24"/>
+          <w:highlight w:val="yellow"/>
+        </w:rPr>
+      </w:pPr>
+      <w:r>
+        <w:rPr>
+          <w:rFonts w:ascii="Times New Roman" w:hAnsi="Times New Roman" w:cs="Times New Roman"/>
+          <w:sz w:val="24"/>
+          <w:szCs w:val="24"/>
+          <w:highlight w:val="yellow"/>
         </w:rPr>
         <w:t>Plain Text</w:t>
       </w:r>
@@ -369,13 +393,15 @@
           <w:rFonts w:ascii="Times New Roman" w:hAnsi="Times New Roman" w:cs="Times New Roman"/>
           <w:sz w:val="24"/>
           <w:szCs w:val="24"/>
-        </w:rPr>
-      </w:pPr>
-      <w:r>
-        <w:rPr>
-          <w:rFonts w:ascii="Times New Roman" w:hAnsi="Times New Roman" w:cs="Times New Roman"/>
-          <w:sz w:val="24"/>
-          <w:szCs w:val="24"/>
+          <w:highlight w:val="yellow"/>
+        </w:rPr>
+      </w:pPr>
+      <w:r>
+        <w:rPr>
+          <w:rFonts w:ascii="Times New Roman" w:hAnsi="Times New Roman" w:cs="Times New Roman"/>
+          <w:sz w:val="24"/>
+          <w:szCs w:val="24"/>
+          <w:highlight w:val="yellow"/>
         </w:rPr>
         <w:t>CSV</w:t>
       </w:r>
@@ -391,13 +417,15 @@
           <w:rFonts w:ascii="Times New Roman" w:hAnsi="Times New Roman" w:cs="Times New Roman"/>
           <w:sz w:val="24"/>
           <w:szCs w:val="24"/>
-        </w:rPr>
-      </w:pPr>
-      <w:r>
-        <w:rPr>
-          <w:rFonts w:ascii="Times New Roman" w:hAnsi="Times New Roman" w:cs="Times New Roman"/>
-          <w:sz w:val="24"/>
-          <w:szCs w:val="24"/>
+          <w:highlight w:val="yellow"/>
+        </w:rPr>
+      </w:pPr>
+      <w:r>
+        <w:rPr>
+          <w:rFonts w:ascii="Times New Roman" w:hAnsi="Times New Roman" w:cs="Times New Roman"/>
+          <w:sz w:val="24"/>
+          <w:szCs w:val="24"/>
+          <w:highlight w:val="yellow"/>
         </w:rPr>
         <w:t>XML</w:t>
       </w:r>
@@ -413,13 +441,15 @@
           <w:rFonts w:ascii="Times New Roman" w:hAnsi="Times New Roman" w:cs="Times New Roman"/>
           <w:sz w:val="24"/>
           <w:szCs w:val="24"/>
-        </w:rPr>
-      </w:pPr>
-      <w:r>
-        <w:rPr>
-          <w:rFonts w:ascii="Times New Roman" w:hAnsi="Times New Roman" w:cs="Times New Roman"/>
-          <w:sz w:val="24"/>
-          <w:szCs w:val="24"/>
+          <w:highlight w:val="yellow"/>
+        </w:rPr>
+      </w:pPr>
+      <w:r>
+        <w:rPr>
+          <w:rFonts w:ascii="Times New Roman" w:hAnsi="Times New Roman" w:cs="Times New Roman"/>
+          <w:sz w:val="24"/>
+          <w:szCs w:val="24"/>
+          <w:highlight w:val="yellow"/>
         </w:rPr>
         <w:t>PDF</w:t>
       </w:r>
@@ -550,8 +580,18 @@
           <w:sz w:val="24"/>
           <w:szCs w:val="24"/>
         </w:rPr>
-        <w:t>Con you describe, in as much detail as possible, the previous procedure used to generate the current schedule of finals times?</w:t>
-      </w:r>
+        <w:t xml:space="preserve">Con you describe, in as much detail as possible, the previous procedure used to generate the current schedule of finals </w:t>
+      </w:r>
+      <w:proofErr w:type="gramStart"/>
+      <w:r>
+        <w:rPr>
+          <w:rFonts w:ascii="Times New Roman" w:hAnsi="Times New Roman" w:cs="Times New Roman"/>
+          <w:sz w:val="24"/>
+          <w:szCs w:val="24"/>
+        </w:rPr>
+        <w:t>times?</w:t>
+      </w:r>
+      <w:proofErr w:type="gramEnd"/>
     </w:p>
     <w:p>
       <w:pPr>
@@ -574,13 +614,15 @@
           <w:rFonts w:ascii="Times New Roman" w:hAnsi="Times New Roman" w:cs="Times New Roman"/>
           <w:sz w:val="24"/>
           <w:szCs w:val="24"/>
-        </w:rPr>
-      </w:pPr>
-      <w:r>
-        <w:rPr>
-          <w:rFonts w:ascii="Times New Roman" w:hAnsi="Times New Roman" w:cs="Times New Roman"/>
-          <w:sz w:val="24"/>
-          <w:szCs w:val="24"/>
+          <w:highlight w:val="red"/>
+        </w:rPr>
+      </w:pPr>
+      <w:r>
+        <w:rPr>
+          <w:rFonts w:ascii="Times New Roman" w:hAnsi="Times New Roman" w:cs="Times New Roman"/>
+          <w:sz w:val="24"/>
+          <w:szCs w:val="24"/>
+          <w:highlight w:val="red"/>
         </w:rPr>
         <w:t>What makes a class “popular”?</w:t>
       </w:r>
@@ -606,13 +648,15 @@
           <w:rFonts w:ascii="Times New Roman" w:hAnsi="Times New Roman" w:cs="Times New Roman"/>
           <w:sz w:val="24"/>
           <w:szCs w:val="24"/>
-        </w:rPr>
-      </w:pPr>
-      <w:r>
-        <w:rPr>
-          <w:rFonts w:ascii="Times New Roman" w:hAnsi="Times New Roman" w:cs="Times New Roman"/>
-          <w:sz w:val="24"/>
-          <w:szCs w:val="24"/>
+          <w:highlight w:val="yellow"/>
+        </w:rPr>
+      </w:pPr>
+      <w:r>
+        <w:rPr>
+          <w:rFonts w:ascii="Times New Roman" w:hAnsi="Times New Roman" w:cs="Times New Roman"/>
+          <w:sz w:val="24"/>
+          <w:szCs w:val="24"/>
+          <w:highlight w:val="yellow"/>
         </w:rPr>
         <w:t>How many popular classes should be in one day?</w:t>
       </w:r>
@@ -727,6 +771,7 @@
           <w:szCs w:val="24"/>
         </w:rPr>
       </w:pPr>
+      <w:proofErr w:type="gramStart"/>
       <w:r>
         <w:rPr>
           <w:rFonts w:ascii="Times New Roman" w:hAnsi="Times New Roman" w:cs="Times New Roman"/>
@@ -735,6 +780,7 @@
         </w:rPr>
         <w:t>If so, should there be both an administrator password AND a general user password?</w:t>
       </w:r>
+      <w:proofErr w:type="gramEnd"/>
     </w:p>
     <w:p>
       <w:pPr>
@@ -766,7 +812,24 @@
           <w:sz w:val="24"/>
           <w:szCs w:val="24"/>
         </w:rPr>
-        <w:t xml:space="preserve"> Will this be a Desktop application or Web application?</w:t>
+        <w:t xml:space="preserve"> </w:t>
+      </w:r>
+      <w:r>
+        <w:rPr>
+          <w:rFonts w:ascii="Times New Roman" w:hAnsi="Times New Roman" w:cs="Times New Roman"/>
+          <w:sz w:val="24"/>
+          <w:szCs w:val="24"/>
+        </w:rPr>
+        <w:t xml:space="preserve">Will </w:t>
+      </w:r>
+      <w:r>
+        <w:rPr>
+          <w:rFonts w:ascii="Times New Roman" w:hAnsi="Times New Roman" w:cs="Times New Roman"/>
+          <w:sz w:val="24"/>
+          <w:szCs w:val="24"/>
+          <w:highlight w:val="yellow"/>
+        </w:rPr>
+        <w:t>this be a Desktop application or Web application?</w:t>
       </w:r>
     </w:p>
     <w:p>
@@ -790,13 +853,15 @@
           <w:rFonts w:ascii="Times New Roman" w:hAnsi="Times New Roman" w:cs="Times New Roman"/>
           <w:sz w:val="24"/>
           <w:szCs w:val="24"/>
-        </w:rPr>
-      </w:pPr>
-      <w:r>
-        <w:rPr>
-          <w:rFonts w:ascii="Times New Roman" w:hAnsi="Times New Roman" w:cs="Times New Roman"/>
-          <w:sz w:val="24"/>
-          <w:szCs w:val="24"/>
+          <w:highlight w:val="yellow"/>
+        </w:rPr>
+      </w:pPr>
+      <w:r>
+        <w:rPr>
+          <w:rFonts w:ascii="Times New Roman" w:hAnsi="Times New Roman" w:cs="Times New Roman"/>
+          <w:sz w:val="24"/>
+          <w:szCs w:val="24"/>
+          <w:highlight w:val="yellow"/>
         </w:rPr>
         <w:t>What Operating system platform does the product need to be ran on?</w:t>
       </w:r>
@@ -812,13 +877,15 @@
           <w:rFonts w:ascii="Times New Roman" w:hAnsi="Times New Roman" w:cs="Times New Roman"/>
           <w:sz w:val="24"/>
           <w:szCs w:val="24"/>
-        </w:rPr>
-      </w:pPr>
-      <w:r>
-        <w:rPr>
-          <w:rFonts w:ascii="Times New Roman" w:hAnsi="Times New Roman" w:cs="Times New Roman"/>
-          <w:sz w:val="24"/>
-          <w:szCs w:val="24"/>
+          <w:highlight w:val="yellow"/>
+        </w:rPr>
+      </w:pPr>
+      <w:r>
+        <w:rPr>
+          <w:rFonts w:ascii="Times New Roman" w:hAnsi="Times New Roman" w:cs="Times New Roman"/>
+          <w:sz w:val="24"/>
+          <w:szCs w:val="24"/>
+          <w:highlight w:val="yellow"/>
         </w:rPr>
         <w:t>Windows 7</w:t>
       </w:r>
@@ -834,13 +901,15 @@
           <w:rFonts w:ascii="Times New Roman" w:hAnsi="Times New Roman" w:cs="Times New Roman"/>
           <w:sz w:val="24"/>
           <w:szCs w:val="24"/>
-        </w:rPr>
-      </w:pPr>
-      <w:r>
-        <w:rPr>
-          <w:rFonts w:ascii="Times New Roman" w:hAnsi="Times New Roman" w:cs="Times New Roman"/>
-          <w:sz w:val="24"/>
-          <w:szCs w:val="24"/>
+          <w:highlight w:val="yellow"/>
+        </w:rPr>
+      </w:pPr>
+      <w:r>
+        <w:rPr>
+          <w:rFonts w:ascii="Times New Roman" w:hAnsi="Times New Roman" w:cs="Times New Roman"/>
+          <w:sz w:val="24"/>
+          <w:szCs w:val="24"/>
+          <w:highlight w:val="yellow"/>
         </w:rPr>
         <w:t>Mac OS 10.1</w:t>
       </w:r>
@@ -885,7 +954,25 @@
           <w:sz w:val="24"/>
           <w:szCs w:val="24"/>
         </w:rPr>
-        <w:t xml:space="preserve"> on?</w:t>
+        <w:t xml:space="preserve"> </w:t>
+      </w:r>
+      <w:proofErr w:type="gramStart"/>
+      <w:r>
+        <w:rPr>
+          <w:rFonts w:ascii="Times New Roman" w:hAnsi="Times New Roman" w:cs="Times New Roman"/>
+          <w:sz w:val="24"/>
+          <w:szCs w:val="24"/>
+        </w:rPr>
+        <w:t>on</w:t>
+      </w:r>
+      <w:proofErr w:type="gramEnd"/>
+      <w:r>
+        <w:rPr>
+          <w:rFonts w:ascii="Times New Roman" w:hAnsi="Times New Roman" w:cs="Times New Roman"/>
+          <w:sz w:val="24"/>
+          <w:szCs w:val="24"/>
+        </w:rPr>
+        <w:t>?</w:t>
       </w:r>
     </w:p>
     <w:sectPr>
@@ -899,7 +986,7 @@
 </file>
 
 <file path=word/numbering.xml><?xml version="1.0" encoding="utf-8"?>
-<w:numbering xmlns:wpc="http://schemas.microsoft.com/office/word/2010/wordprocessingCanvas" xmlns:mc="http://schemas.openxmlformats.org/markup-compatibility/2006" xmlns:o="urn:schemas-microsoft-com:office:office" xmlns:r="http://schemas.openxmlformats.org/officeDocument/2006/relationships" xmlns:m="http://schemas.openxmlformats.org/officeDocument/2006/math" xmlns:v="urn:schemas-microsoft-com:vml" xmlns:wp14="http://schemas.microsoft.com/office/word/2010/wordprocessingDrawing" xmlns:wp="http://schemas.openxmlformats.org/drawingml/2006/wordprocessingDrawing" xmlns:w10="urn:schemas-microsoft-com:office:word" xmlns:w="http://schemas.openxmlformats.org/wordprocessingml/2006/main" xmlns:w14="http://schemas.microsoft.com/office/word/2010/wordml" xmlns:wpg="http://schemas.microsoft.com/office/word/2010/wordprocessingGroup" xmlns:wpi="http://schemas.microsoft.com/office/word/2010/wordprocessingInk" xmlns:wne="http://schemas.microsoft.com/office/word/2006/wordml" xmlns:wps="http://schemas.microsoft.com/office/word/2010/wordprocessingShape" mc:Ignorable="w14 wp14">
+<w:numbering xmlns:ve="http://schemas.openxmlformats.org/markup-compatibility/2006" xmlns:o="urn:schemas-microsoft-com:office:office" xmlns:r="http://schemas.openxmlformats.org/officeDocument/2006/relationships" xmlns:m="http://schemas.openxmlformats.org/officeDocument/2006/math" xmlns:v="urn:schemas-microsoft-com:vml" xmlns:wp="http://schemas.openxmlformats.org/drawingml/2006/wordprocessingDrawing" xmlns:w10="urn:schemas-microsoft-com:office:word" xmlns:w="http://schemas.openxmlformats.org/wordprocessingml/2006/main" xmlns:wne="http://schemas.microsoft.com/office/word/2006/wordml">
   <w:abstractNum w:abstractNumId="0">
     <w:nsid w:val="29945696"/>
     <w:multiLevelType w:val="hybridMultilevel"/>
@@ -910,7 +997,7 @@
       <w:lvlText w:val="%1."/>
       <w:lvlJc w:val="left"/>
       <w:pPr>
-        <w:ind w:left="720" w:hanging="360"/>
+        <w:ind w:left="540" w:hanging="360"/>
       </w:pPr>
     </w:lvl>
     <w:lvl w:ilvl="1" w:tplc="04090019">
@@ -993,7 +1080,7 @@
 </file>
 
 <file path=word/styles.xml><?xml version="1.0" encoding="utf-8"?>
-<w:styles xmlns:mc="http://schemas.openxmlformats.org/markup-compatibility/2006" xmlns:r="http://schemas.openxmlformats.org/officeDocument/2006/relationships" xmlns:w="http://schemas.openxmlformats.org/wordprocessingml/2006/main" xmlns:w14="http://schemas.microsoft.com/office/word/2010/wordml" mc:Ignorable="w14">
+<w:styles xmlns:r="http://schemas.openxmlformats.org/officeDocument/2006/relationships" xmlns:w="http://schemas.openxmlformats.org/wordprocessingml/2006/main">
   <w:docDefaults>
     <w:rPrDefault>
       <w:rPr>
@@ -1151,6 +1238,7 @@
   <w:style w:type="paragraph" w:default="1" w:styleId="Normal">
     <w:name w:val="Normal"/>
     <w:qFormat/>
+    <w:rsid w:val="00427C92"/>
   </w:style>
   <w:style w:type="character" w:default="1" w:styleId="DefaultParagraphFont">
     <w:name w:val="Default Paragraph Font"/>
@@ -1163,6 +1251,7 @@
     <w:uiPriority w:val="99"/>
     <w:semiHidden/>
     <w:unhideWhenUsed/>
+    <w:qFormat/>
     <w:tblPr>
       <w:tblInd w:w="0" w:type="dxa"/>
       <w:tblCellMar>

</xml_diff>